<commit_message>
Attemped problems 3 and 8. Made initial graphs for problem 8
</commit_message>
<xml_diff>
--- a/HW2.docx
+++ b/HW2.docx
@@ -50,177 +50,535 @@
       </w:pPr>
       <w:r>
         <w:rPr>
+          <w:rStyle w:val="CommentTok"/>
+        </w:rPr>
+        <w:t xml:space="preserve"># plotting the function</w:t>
+      </w:r>
+      <w:r>
+        <w:br w:type="textWrapping"/>
+      </w:r>
+      <w:r>
+        <w:br w:type="textWrapping"/>
+      </w:r>
+      <w:r>
+        <w:rPr>
+          <w:rStyle w:val="CommentTok"/>
+        </w:rPr>
+        <w:t xml:space="preserve">#loading the variables of the function</w:t>
+      </w:r>
+      <w:r>
+        <w:br w:type="textWrapping"/>
+      </w:r>
+      <w:r>
+        <w:rPr>
+          <w:rStyle w:val="NormalTok"/>
+        </w:rPr>
+        <w:t xml:space="preserve">r &lt;-</w:t>
+      </w:r>
+      <w:r>
+        <w:rPr>
+          <w:rStyle w:val="StringTok"/>
+        </w:rPr>
+        <w:t xml:space="preserve"> </w:t>
+      </w:r>
+      <w:r>
+        <w:rPr>
+          <w:rStyle w:val="FloatTok"/>
+        </w:rPr>
+        <w:t xml:space="preserve">0.05</w:t>
+      </w:r>
+      <w:r>
+        <w:br w:type="textWrapping"/>
+      </w:r>
+      <w:r>
+        <w:rPr>
+          <w:rStyle w:val="NormalTok"/>
+        </w:rPr>
+        <w:t xml:space="preserve">K &lt;-</w:t>
+      </w:r>
+      <w:r>
+        <w:rPr>
+          <w:rStyle w:val="StringTok"/>
+        </w:rPr>
+        <w:t xml:space="preserve"> </w:t>
+      </w:r>
+      <w:r>
+        <w:rPr>
+          <w:rStyle w:val="DecValTok"/>
+        </w:rPr>
+        <w:t xml:space="preserve">2000</w:t>
+      </w:r>
+      <w:r>
+        <w:br w:type="textWrapping"/>
+      </w:r>
+      <w:r>
+        <w:rPr>
+          <w:rStyle w:val="NormalTok"/>
+        </w:rPr>
+        <w:t xml:space="preserve">P &lt;-</w:t>
+      </w:r>
+      <w:r>
+        <w:rPr>
+          <w:rStyle w:val="StringTok"/>
+        </w:rPr>
+        <w:t xml:space="preserve"> </w:t>
+      </w:r>
+      <w:r>
+        <w:rPr>
+          <w:rStyle w:val="DecValTok"/>
+        </w:rPr>
+        <w:t xml:space="preserve">4</w:t>
+      </w:r>
+      <w:r>
+        <w:br w:type="textWrapping"/>
+      </w:r>
+      <w:r>
+        <w:rPr>
+          <w:rStyle w:val="NormalTok"/>
+        </w:rPr>
+        <w:t xml:space="preserve">a &lt;-</w:t>
+      </w:r>
+      <w:r>
+        <w:rPr>
+          <w:rStyle w:val="StringTok"/>
+        </w:rPr>
+        <w:t xml:space="preserve"> </w:t>
+      </w:r>
+      <w:r>
+        <w:rPr>
+          <w:rStyle w:val="FloatTok"/>
+        </w:rPr>
+        <w:t xml:space="preserve">0.05</w:t>
+      </w:r>
+      <w:r>
+        <w:br w:type="textWrapping"/>
+      </w:r>
+      <w:r>
+        <w:rPr>
+          <w:rStyle w:val="NormalTok"/>
+        </w:rPr>
+        <w:t xml:space="preserve">h &lt;-</w:t>
+      </w:r>
+      <w:r>
+        <w:rPr>
+          <w:rStyle w:val="StringTok"/>
+        </w:rPr>
+        <w:t xml:space="preserve"> </w:t>
+      </w:r>
+      <w:r>
+        <w:rPr>
+          <w:rStyle w:val="FloatTok"/>
+        </w:rPr>
+        <w:t xml:space="preserve">0.2</w:t>
+      </w:r>
+      <w:r>
+        <w:br w:type="textWrapping"/>
+      </w:r>
+      <w:r>
+        <w:rPr>
+          <w:rStyle w:val="NormalTok"/>
+        </w:rPr>
+        <w:t xml:space="preserve">full &lt;-</w:t>
+      </w:r>
+      <w:r>
+        <w:rPr>
+          <w:rStyle w:val="StringTok"/>
+        </w:rPr>
+        <w:t xml:space="preserve"> </w:t>
+      </w:r>
+      <w:r>
+        <w:rPr>
+          <w:rStyle w:val="ControlFlowTok"/>
+        </w:rPr>
+        <w:t xml:space="preserve">function</w:t>
+      </w:r>
+      <w:r>
+        <w:rPr>
+          <w:rStyle w:val="NormalTok"/>
+        </w:rPr>
+        <w:t xml:space="preserve">(N) r </w:t>
+      </w:r>
+      <w:r>
+        <w:rPr>
+          <w:rStyle w:val="OperatorTok"/>
+        </w:rPr>
+        <w:t xml:space="preserve">*</w:t>
+      </w:r>
+      <w:r>
+        <w:rPr>
+          <w:rStyle w:val="StringTok"/>
+        </w:rPr>
+        <w:t xml:space="preserve"> </w:t>
+      </w:r>
+      <w:r>
+        <w:rPr>
+          <w:rStyle w:val="NormalTok"/>
+        </w:rPr>
+        <w:t xml:space="preserve">N </w:t>
+      </w:r>
+      <w:r>
+        <w:rPr>
+          <w:rStyle w:val="OperatorTok"/>
+        </w:rPr>
+        <w:t xml:space="preserve">*</w:t>
+      </w:r>
+      <w:r>
+        <w:rPr>
+          <w:rStyle w:val="StringTok"/>
+        </w:rPr>
+        <w:t xml:space="preserve"> </w:t>
+      </w:r>
+      <w:r>
+        <w:rPr>
+          <w:rStyle w:val="NormalTok"/>
+        </w:rPr>
+        <w:t xml:space="preserve">(</w:t>
+      </w:r>
+      <w:r>
+        <w:rPr>
+          <w:rStyle w:val="DecValTok"/>
+        </w:rPr>
+        <w:t xml:space="preserve">1</w:t>
+      </w:r>
+      <w:r>
+        <w:rPr>
+          <w:rStyle w:val="NormalTok"/>
+        </w:rPr>
+        <w:t xml:space="preserve"> </w:t>
+      </w:r>
+      <w:r>
+        <w:rPr>
+          <w:rStyle w:val="OperatorTok"/>
+        </w:rPr>
+        <w:t xml:space="preserve">-</w:t>
+      </w:r>
+      <w:r>
+        <w:rPr>
+          <w:rStyle w:val="StringTok"/>
+        </w:rPr>
+        <w:t xml:space="preserve"> </w:t>
+      </w:r>
+      <w:r>
+        <w:rPr>
+          <w:rStyle w:val="NormalTok"/>
+        </w:rPr>
+        <w:t xml:space="preserve">N</w:t>
+      </w:r>
+      <w:r>
+        <w:rPr>
+          <w:rStyle w:val="OperatorTok"/>
+        </w:rPr>
+        <w:t xml:space="preserve">/</w:t>
+      </w:r>
+      <w:r>
+        <w:rPr>
+          <w:rStyle w:val="NormalTok"/>
+        </w:rPr>
+        <w:t xml:space="preserve">K) </w:t>
+      </w:r>
+      <w:r>
+        <w:rPr>
+          <w:rStyle w:val="OperatorTok"/>
+        </w:rPr>
+        <w:t xml:space="preserve">-</w:t>
+      </w:r>
+      <w:r>
+        <w:rPr>
+          <w:rStyle w:val="StringTok"/>
+        </w:rPr>
+        <w:t xml:space="preserve"> </w:t>
+      </w:r>
+      <w:r>
+        <w:rPr>
+          <w:rStyle w:val="NormalTok"/>
+        </w:rPr>
+        <w:t xml:space="preserve">(P </w:t>
+      </w:r>
+      <w:r>
+        <w:rPr>
+          <w:rStyle w:val="OperatorTok"/>
+        </w:rPr>
+        <w:t xml:space="preserve">*</w:t>
+      </w:r>
+      <w:r>
+        <w:rPr>
+          <w:rStyle w:val="StringTok"/>
+        </w:rPr>
+        <w:t xml:space="preserve"> </w:t>
+      </w:r>
+      <w:r>
+        <w:rPr>
+          <w:rStyle w:val="NormalTok"/>
+        </w:rPr>
+        <w:t xml:space="preserve">(a </w:t>
+      </w:r>
+      <w:r>
+        <w:rPr>
+          <w:rStyle w:val="OperatorTok"/>
+        </w:rPr>
+        <w:t xml:space="preserve">*</w:t>
+      </w:r>
+      <w:r>
+        <w:rPr>
+          <w:rStyle w:val="StringTok"/>
+        </w:rPr>
+        <w:t xml:space="preserve"> </w:t>
+      </w:r>
+      <w:r>
+        <w:rPr>
+          <w:rStyle w:val="NormalTok"/>
+        </w:rPr>
+        <w:t xml:space="preserve">N)</w:t>
+      </w:r>
+      <w:r>
+        <w:rPr>
+          <w:rStyle w:val="OperatorTok"/>
+        </w:rPr>
+        <w:t xml:space="preserve">/</w:t>
+      </w:r>
+      <w:r>
+        <w:rPr>
+          <w:rStyle w:val="NormalTok"/>
+        </w:rPr>
+        <w:t xml:space="preserve">(</w:t>
+      </w:r>
+      <w:r>
+        <w:rPr>
+          <w:rStyle w:val="DecValTok"/>
+        </w:rPr>
+        <w:t xml:space="preserve">1</w:t>
+      </w:r>
+      <w:r>
+        <w:rPr>
+          <w:rStyle w:val="NormalTok"/>
+        </w:rPr>
+        <w:t xml:space="preserve"> </w:t>
+      </w:r>
+      <w:r>
+        <w:rPr>
+          <w:rStyle w:val="OperatorTok"/>
+        </w:rPr>
+        <w:t xml:space="preserve">+</w:t>
+      </w:r>
+      <w:r>
+        <w:rPr>
+          <w:rStyle w:val="StringTok"/>
+        </w:rPr>
+        <w:t xml:space="preserve"> </w:t>
+      </w:r>
+      <w:r>
+        <w:rPr>
+          <w:rStyle w:val="NormalTok"/>
+        </w:rPr>
+        <w:t xml:space="preserve">a </w:t>
+      </w:r>
+      <w:r>
+        <w:rPr>
+          <w:rStyle w:val="OperatorTok"/>
+        </w:rPr>
+        <w:t xml:space="preserve">*</w:t>
+      </w:r>
+      <w:r>
+        <w:rPr>
+          <w:rStyle w:val="StringTok"/>
+        </w:rPr>
+        <w:t xml:space="preserve"> </w:t>
+      </w:r>
+      <w:r>
+        <w:rPr>
+          <w:rStyle w:val="NormalTok"/>
+        </w:rPr>
+        <w:t xml:space="preserve">h </w:t>
+      </w:r>
+      <w:r>
+        <w:rPr>
+          <w:rStyle w:val="OperatorTok"/>
+        </w:rPr>
+        <w:t xml:space="preserve">*</w:t>
+      </w:r>
+      <w:r>
+        <w:rPr>
+          <w:rStyle w:val="StringTok"/>
+        </w:rPr>
+        <w:t xml:space="preserve"> </w:t>
+      </w:r>
+      <w:r>
+        <w:rPr>
+          <w:rStyle w:val="NormalTok"/>
+        </w:rPr>
+        <w:t xml:space="preserve">N)) </w:t>
+      </w:r>
+      <w:r>
+        <w:rPr>
+          <w:rStyle w:val="CommentTok"/>
+        </w:rPr>
+        <w:t xml:space="preserve"># Here is defined the function</w:t>
+      </w:r>
+      <w:r>
+        <w:br w:type="textWrapping"/>
+      </w:r>
+      <w:r>
+        <w:rPr>
+          <w:rStyle w:val="NormalTok"/>
+        </w:rPr>
+        <w:t xml:space="preserve">f &lt;-</w:t>
+      </w:r>
+      <w:r>
+        <w:rPr>
+          <w:rStyle w:val="StringTok"/>
+        </w:rPr>
+        <w:t xml:space="preserve"> </w:t>
+      </w:r>
+      <w:r>
+        <w:rPr>
+          <w:rStyle w:val="ControlFlowTok"/>
+        </w:rPr>
+        <w:t xml:space="preserve">function</w:t>
+      </w:r>
+      <w:r>
+        <w:rPr>
+          <w:rStyle w:val="NormalTok"/>
+        </w:rPr>
+        <w:t xml:space="preserve">(N) r </w:t>
+      </w:r>
+      <w:r>
+        <w:rPr>
+          <w:rStyle w:val="OperatorTok"/>
+        </w:rPr>
+        <w:t xml:space="preserve">*</w:t>
+      </w:r>
+      <w:r>
+        <w:rPr>
+          <w:rStyle w:val="StringTok"/>
+        </w:rPr>
+        <w:t xml:space="preserve"> </w:t>
+      </w:r>
+      <w:r>
+        <w:rPr>
+          <w:rStyle w:val="NormalTok"/>
+        </w:rPr>
+        <w:t xml:space="preserve">N </w:t>
+      </w:r>
+      <w:r>
+        <w:rPr>
+          <w:rStyle w:val="OperatorTok"/>
+        </w:rPr>
+        <w:t xml:space="preserve">*</w:t>
+      </w:r>
+      <w:r>
+        <w:rPr>
+          <w:rStyle w:val="StringTok"/>
+        </w:rPr>
+        <w:t xml:space="preserve"> </w:t>
+      </w:r>
+      <w:r>
+        <w:rPr>
+          <w:rStyle w:val="NormalTok"/>
+        </w:rPr>
+        <w:t xml:space="preserve">(</w:t>
+      </w:r>
+      <w:r>
+        <w:rPr>
+          <w:rStyle w:val="DecValTok"/>
+        </w:rPr>
+        <w:t xml:space="preserve">1</w:t>
+      </w:r>
+      <w:r>
+        <w:rPr>
+          <w:rStyle w:val="NormalTok"/>
+        </w:rPr>
+        <w:t xml:space="preserve"> </w:t>
+      </w:r>
+      <w:r>
+        <w:rPr>
+          <w:rStyle w:val="OperatorTok"/>
+        </w:rPr>
+        <w:t xml:space="preserve">-</w:t>
+      </w:r>
+      <w:r>
+        <w:rPr>
+          <w:rStyle w:val="StringTok"/>
+        </w:rPr>
+        <w:t xml:space="preserve"> </w:t>
+      </w:r>
+      <w:r>
+        <w:rPr>
+          <w:rStyle w:val="NormalTok"/>
+        </w:rPr>
+        <w:t xml:space="preserve">N</w:t>
+      </w:r>
+      <w:r>
+        <w:rPr>
+          <w:rStyle w:val="OperatorTok"/>
+        </w:rPr>
+        <w:t xml:space="preserve">/</w:t>
+      </w:r>
+      <w:r>
+        <w:rPr>
+          <w:rStyle w:val="NormalTok"/>
+        </w:rPr>
+        <w:t xml:space="preserve">K) </w:t>
+      </w:r>
+      <w:r>
+        <w:rPr>
+          <w:rStyle w:val="CommentTok"/>
+        </w:rPr>
+        <w:t xml:space="preserve">#this is the first part of the function defined</w:t>
+      </w:r>
+      <w:r>
+        <w:br w:type="textWrapping"/>
+      </w:r>
+      <w:r>
+        <w:br w:type="textWrapping"/>
+      </w:r>
+      <w:r>
+        <w:br w:type="textWrapping"/>
+      </w:r>
+      <w:r>
+        <w:rPr>
+          <w:rStyle w:val="NormalTok"/>
+        </w:rPr>
+        <w:t xml:space="preserve">fun &lt;-</w:t>
+      </w:r>
+      <w:r>
+        <w:rPr>
+          <w:rStyle w:val="StringTok"/>
+        </w:rPr>
+        <w:t xml:space="preserve"> </w:t>
+      </w:r>
+      <w:r>
+        <w:rPr>
           <w:rStyle w:val="KeywordTok"/>
         </w:rPr>
-        <w:t xml:space="preserve">library</w:t>
-      </w:r>
-      <w:r>
-        <w:rPr>
-          <w:rStyle w:val="NormalTok"/>
-        </w:rPr>
-        <w:t xml:space="preserve">(tidyverse) </w:t>
-      </w:r>
-      <w:r>
-        <w:rPr>
-          <w:rStyle w:val="CommentTok"/>
-        </w:rPr>
-        <w:t xml:space="preserve">#loading the tidyverse package</w:t>
-      </w:r>
-    </w:p>
-    <w:p>
-      <w:pPr>
-        <w:pStyle w:val="SourceCode"/>
-      </w:pPr>
-      <w:r>
-        <w:rPr>
-          <w:rStyle w:val="VerbatimChar"/>
-        </w:rPr>
-        <w:t xml:space="preserve">## Warning: package 'tidyverse' was built under R version 3.5.3</w:t>
-      </w:r>
-    </w:p>
-    <w:p>
-      <w:pPr>
-        <w:pStyle w:val="SourceCode"/>
-      </w:pPr>
-      <w:r>
-        <w:rPr>
-          <w:rStyle w:val="VerbatimChar"/>
-        </w:rPr>
-        <w:t xml:space="preserve">## Warning: package 'ggplot2' was built under R version 3.5.3</w:t>
-      </w:r>
-    </w:p>
-    <w:p>
-      <w:pPr>
-        <w:pStyle w:val="SourceCode"/>
-      </w:pPr>
-      <w:r>
-        <w:rPr>
-          <w:rStyle w:val="VerbatimChar"/>
-        </w:rPr>
-        <w:t xml:space="preserve">## Warning: package 'tibble' was built under R version 3.5.3</w:t>
-      </w:r>
-    </w:p>
-    <w:p>
-      <w:pPr>
-        <w:pStyle w:val="SourceCode"/>
-      </w:pPr>
-      <w:r>
-        <w:rPr>
-          <w:rStyle w:val="VerbatimChar"/>
-        </w:rPr>
-        <w:t xml:space="preserve">## Warning: package 'tidyr' was built under R version 3.5.3</w:t>
-      </w:r>
-    </w:p>
-    <w:p>
-      <w:pPr>
-        <w:pStyle w:val="SourceCode"/>
-      </w:pPr>
-      <w:r>
-        <w:rPr>
-          <w:rStyle w:val="VerbatimChar"/>
-        </w:rPr>
-        <w:t xml:space="preserve">## Warning: package 'readr' was built under R version 3.5.3</w:t>
-      </w:r>
-    </w:p>
-    <w:p>
-      <w:pPr>
-        <w:pStyle w:val="SourceCode"/>
-      </w:pPr>
-      <w:r>
-        <w:rPr>
-          <w:rStyle w:val="VerbatimChar"/>
-        </w:rPr>
-        <w:t xml:space="preserve">## Warning: package 'purrr' was built under R version 3.5.3</w:t>
-      </w:r>
-    </w:p>
-    <w:p>
-      <w:pPr>
-        <w:pStyle w:val="SourceCode"/>
-      </w:pPr>
-      <w:r>
-        <w:rPr>
-          <w:rStyle w:val="VerbatimChar"/>
-        </w:rPr>
-        <w:t xml:space="preserve">## Warning: package 'dplyr' was built under R version 3.5.3</w:t>
-      </w:r>
-    </w:p>
-    <w:p>
-      <w:pPr>
-        <w:pStyle w:val="SourceCode"/>
-      </w:pPr>
-      <w:r>
-        <w:rPr>
-          <w:rStyle w:val="VerbatimChar"/>
-        </w:rPr>
-        <w:t xml:space="preserve">## Warning: package 'stringr' was built under R version 3.5.3</w:t>
-      </w:r>
-    </w:p>
-    <w:p>
-      <w:pPr>
-        <w:pStyle w:val="SourceCode"/>
-      </w:pPr>
-      <w:r>
-        <w:rPr>
-          <w:rStyle w:val="VerbatimChar"/>
-        </w:rPr>
-        <w:t xml:space="preserve">## Warning: package 'forcats' was built under R version 3.5.3</w:t>
-      </w:r>
-    </w:p>
-    <w:p>
-      <w:pPr>
-        <w:pStyle w:val="SourceCode"/>
-      </w:pPr>
-      <w:r>
-        <w:rPr>
-          <w:rStyle w:val="CommentTok"/>
-        </w:rPr>
-        <w:t xml:space="preserve"># plotting the function</w:t>
-      </w:r>
-      <w:r>
-        <w:br w:type="textWrapping"/>
-      </w:r>
-      <w:r>
-        <w:br w:type="textWrapping"/>
-      </w:r>
-      <w:r>
-        <w:rPr>
-          <w:rStyle w:val="CommentTok"/>
-        </w:rPr>
-        <w:t xml:space="preserve">#loading the variables of the function</w:t>
-      </w:r>
-      <w:r>
-        <w:br w:type="textWrapping"/>
-      </w:r>
-      <w:r>
-        <w:rPr>
-          <w:rStyle w:val="NormalTok"/>
-        </w:rPr>
-        <w:t xml:space="preserve">r &lt;-</w:t>
-      </w:r>
-      <w:r>
-        <w:rPr>
-          <w:rStyle w:val="StringTok"/>
-        </w:rPr>
-        <w:t xml:space="preserve"> </w:t>
-      </w:r>
-      <w:r>
-        <w:rPr>
-          <w:rStyle w:val="FloatTok"/>
-        </w:rPr>
-        <w:t xml:space="preserve">0.05</w:t>
-      </w:r>
-      <w:r>
-        <w:br w:type="textWrapping"/>
-      </w:r>
-      <w:r>
-        <w:rPr>
-          <w:rStyle w:val="NormalTok"/>
-        </w:rPr>
-        <w:t xml:space="preserve">K &lt;-</w:t>
-      </w:r>
-      <w:r>
-        <w:rPr>
-          <w:rStyle w:val="StringTok"/>
+        <w:t xml:space="preserve">ggplot</w:t>
+      </w:r>
+      <w:r>
+        <w:rPr>
+          <w:rStyle w:val="NormalTok"/>
+        </w:rPr>
+        <w:t xml:space="preserve">(</w:t>
+      </w:r>
+      <w:r>
+        <w:rPr>
+          <w:rStyle w:val="KeywordTok"/>
+        </w:rPr>
+        <w:t xml:space="preserve">data.frame</w:t>
+      </w:r>
+      <w:r>
+        <w:rPr>
+          <w:rStyle w:val="NormalTok"/>
+        </w:rPr>
+        <w:t xml:space="preserve">(</w:t>
+      </w:r>
+      <w:r>
+        <w:rPr>
+          <w:rStyle w:val="DataTypeTok"/>
+        </w:rPr>
+        <w:t xml:space="preserve">N =</w:t>
+      </w:r>
+      <w:r>
+        <w:rPr>
+          <w:rStyle w:val="NormalTok"/>
         </w:rPr>
         <w:t xml:space="preserve"> </w:t>
       </w:r>
@@ -228,127 +586,31 @@
         <w:rPr>
           <w:rStyle w:val="DecValTok"/>
         </w:rPr>
-        <w:t xml:space="preserve">2000</w:t>
-      </w:r>
-      <w:r>
-        <w:br w:type="textWrapping"/>
-      </w:r>
-      <w:r>
-        <w:rPr>
-          <w:rStyle w:val="NormalTok"/>
-        </w:rPr>
-        <w:t xml:space="preserve">P &lt;-</w:t>
-      </w:r>
-      <w:r>
-        <w:rPr>
-          <w:rStyle w:val="StringTok"/>
-        </w:rPr>
-        <w:t xml:space="preserve"> </w:t>
+        <w:t xml:space="preserve">0</w:t>
+      </w:r>
+      <w:r>
+        <w:rPr>
+          <w:rStyle w:val="OperatorTok"/>
+        </w:rPr>
+        <w:t xml:space="preserve">:</w:t>
       </w:r>
       <w:r>
         <w:rPr>
           <w:rStyle w:val="DecValTok"/>
         </w:rPr>
-        <w:t xml:space="preserve">4</w:t>
-      </w:r>
-      <w:r>
-        <w:br w:type="textWrapping"/>
-      </w:r>
-      <w:r>
-        <w:rPr>
-          <w:rStyle w:val="NormalTok"/>
-        </w:rPr>
-        <w:t xml:space="preserve">a &lt;-</w:t>
-      </w:r>
-      <w:r>
-        <w:rPr>
-          <w:rStyle w:val="StringTok"/>
-        </w:rPr>
-        <w:t xml:space="preserve"> </w:t>
-      </w:r>
-      <w:r>
-        <w:rPr>
-          <w:rStyle w:val="FloatTok"/>
-        </w:rPr>
-        <w:t xml:space="preserve">0.01</w:t>
-      </w:r>
-      <w:r>
-        <w:br w:type="textWrapping"/>
-      </w:r>
-      <w:r>
-        <w:rPr>
-          <w:rStyle w:val="NormalTok"/>
-        </w:rPr>
-        <w:t xml:space="preserve">h &lt;-</w:t>
-      </w:r>
-      <w:r>
-        <w:rPr>
-          <w:rStyle w:val="StringTok"/>
-        </w:rPr>
-        <w:t xml:space="preserve"> </w:t>
-      </w:r>
-      <w:r>
-        <w:rPr>
-          <w:rStyle w:val="FloatTok"/>
-        </w:rPr>
-        <w:t xml:space="preserve">0.2</w:t>
-      </w:r>
-      <w:r>
-        <w:br w:type="textWrapping"/>
-      </w:r>
-      <w:r>
-        <w:rPr>
-          <w:rStyle w:val="NormalTok"/>
-        </w:rPr>
-        <w:t xml:space="preserve">f &lt;-</w:t>
-      </w:r>
-      <w:r>
-        <w:rPr>
-          <w:rStyle w:val="StringTok"/>
-        </w:rPr>
-        <w:t xml:space="preserve"> </w:t>
-      </w:r>
-      <w:r>
-        <w:rPr>
-          <w:rStyle w:val="ControlFlowTok"/>
-        </w:rPr>
-        <w:t xml:space="preserve">function</w:t>
-      </w:r>
-      <w:r>
-        <w:rPr>
-          <w:rStyle w:val="NormalTok"/>
-        </w:rPr>
-        <w:t xml:space="preserve">(N) r </w:t>
-      </w:r>
-      <w:r>
-        <w:rPr>
-          <w:rStyle w:val="OperatorTok"/>
-        </w:rPr>
-        <w:t xml:space="preserve">*</w:t>
-      </w:r>
-      <w:r>
-        <w:rPr>
-          <w:rStyle w:val="StringTok"/>
-        </w:rPr>
-        <w:t xml:space="preserve"> </w:t>
-      </w:r>
-      <w:r>
-        <w:rPr>
-          <w:rStyle w:val="NormalTok"/>
-        </w:rPr>
-        <w:t xml:space="preserve">N </w:t>
-      </w:r>
-      <w:r>
-        <w:rPr>
-          <w:rStyle w:val="OperatorTok"/>
-        </w:rPr>
-        <w:t xml:space="preserve">*</w:t>
-      </w:r>
-      <w:r>
-        <w:rPr>
-          <w:rStyle w:val="StringTok"/>
-        </w:rPr>
-        <w:t xml:space="preserve"> </w:t>
+        <w:t xml:space="preserve">1600</w:t>
+      </w:r>
+      <w:r>
+        <w:rPr>
+          <w:rStyle w:val="NormalTok"/>
+        </w:rPr>
+        <w:t xml:space="preserve">), </w:t>
+      </w:r>
+      <w:r>
+        <w:rPr>
+          <w:rStyle w:val="KeywordTok"/>
+        </w:rPr>
+        <w:t xml:space="preserve">aes</w:t>
       </w:r>
       <w:r>
         <w:rPr>
@@ -358,75 +620,36 @@
       </w:r>
       <w:r>
         <w:rPr>
-          <w:rStyle w:val="DecValTok"/>
-        </w:rPr>
-        <w:t xml:space="preserve">1</w:t>
-      </w:r>
-      <w:r>
-        <w:rPr>
-          <w:rStyle w:val="NormalTok"/>
-        </w:rPr>
-        <w:t xml:space="preserve"> </w:t>
-      </w:r>
-      <w:r>
-        <w:rPr>
-          <w:rStyle w:val="OperatorTok"/>
-        </w:rPr>
-        <w:t xml:space="preserve">-</w:t>
-      </w:r>
-      <w:r>
-        <w:rPr>
-          <w:rStyle w:val="StringTok"/>
-        </w:rPr>
-        <w:t xml:space="preserve"> </w:t>
-      </w:r>
-      <w:r>
-        <w:rPr>
-          <w:rStyle w:val="NormalTok"/>
-        </w:rPr>
-        <w:t xml:space="preserve">N</w:t>
-      </w:r>
-      <w:r>
-        <w:rPr>
-          <w:rStyle w:val="OperatorTok"/>
-        </w:rPr>
-        <w:t xml:space="preserve">/</w:t>
-      </w:r>
-      <w:r>
-        <w:rPr>
-          <w:rStyle w:val="NormalTok"/>
-        </w:rPr>
-        <w:t xml:space="preserve">K) </w:t>
-      </w:r>
-      <w:r>
-        <w:rPr>
-          <w:rStyle w:val="CommentTok"/>
-        </w:rPr>
-        <w:t xml:space="preserve"># Here is defined the function</w:t>
-      </w:r>
-      <w:r>
-        <w:br w:type="textWrapping"/>
-      </w:r>
-      <w:r>
-        <w:br w:type="textWrapping"/>
-      </w:r>
-      <w:r>
-        <w:rPr>
-          <w:rStyle w:val="NormalTok"/>
-        </w:rPr>
-        <w:t xml:space="preserve">fun &lt;-</w:t>
-      </w:r>
-      <w:r>
-        <w:rPr>
-          <w:rStyle w:val="StringTok"/>
-        </w:rPr>
-        <w:t xml:space="preserve"> </w:t>
+          <w:rStyle w:val="DataTypeTok"/>
+        </w:rPr>
+        <w:t xml:space="preserve">x =</w:t>
+      </w:r>
+      <w:r>
+        <w:rPr>
+          <w:rStyle w:val="NormalTok"/>
+        </w:rPr>
+        <w:t xml:space="preserve"> N)) </w:t>
+      </w:r>
+      <w:r>
+        <w:rPr>
+          <w:rStyle w:val="OperatorTok"/>
+        </w:rPr>
+        <w:t xml:space="preserve">+</w:t>
+      </w:r>
+      <w:r>
+        <w:br w:type="textWrapping"/>
+      </w:r>
+      <w:r>
+        <w:rPr>
+          <w:rStyle w:val="StringTok"/>
+        </w:rPr>
+        <w:t xml:space="preserve">  </w:t>
       </w:r>
       <w:r>
         <w:rPr>
           <w:rStyle w:val="KeywordTok"/>
         </w:rPr>
-        <w:t xml:space="preserve">ggplot</w:t>
+        <w:t xml:space="preserve">stat_function</w:t>
       </w:r>
       <w:r>
         <w:rPr>
@@ -436,114 +659,15 @@
       </w:r>
       <w:r>
         <w:rPr>
-          <w:rStyle w:val="KeywordTok"/>
-        </w:rPr>
-        <w:t xml:space="preserve">data.frame</w:t>
-      </w:r>
-      <w:r>
-        <w:rPr>
-          <w:rStyle w:val="NormalTok"/>
-        </w:rPr>
-        <w:t xml:space="preserve">(</w:t>
-      </w:r>
-      <w:r>
-        <w:rPr>
           <w:rStyle w:val="DataTypeTok"/>
         </w:rPr>
-        <w:t xml:space="preserve">N =</w:t>
-      </w:r>
-      <w:r>
-        <w:rPr>
-          <w:rStyle w:val="NormalTok"/>
-        </w:rPr>
-        <w:t xml:space="preserve"> </w:t>
-      </w:r>
-      <w:r>
-        <w:rPr>
-          <w:rStyle w:val="DecValTok"/>
-        </w:rPr>
-        <w:t xml:space="preserve">0</w:t>
-      </w:r>
-      <w:r>
-        <w:rPr>
-          <w:rStyle w:val="OperatorTok"/>
-        </w:rPr>
-        <w:t xml:space="preserve">:</w:t>
-      </w:r>
-      <w:r>
-        <w:rPr>
-          <w:rStyle w:val="DecValTok"/>
-        </w:rPr>
-        <w:t xml:space="preserve">2100</w:t>
-      </w:r>
-      <w:r>
-        <w:rPr>
-          <w:rStyle w:val="NormalTok"/>
-        </w:rPr>
-        <w:t xml:space="preserve">), </w:t>
-      </w:r>
-      <w:r>
-        <w:rPr>
-          <w:rStyle w:val="KeywordTok"/>
-        </w:rPr>
-        <w:t xml:space="preserve">aes</w:t>
-      </w:r>
-      <w:r>
-        <w:rPr>
-          <w:rStyle w:val="NormalTok"/>
-        </w:rPr>
-        <w:t xml:space="preserve">(</w:t>
-      </w:r>
-      <w:r>
-        <w:rPr>
-          <w:rStyle w:val="DataTypeTok"/>
-        </w:rPr>
-        <w:t xml:space="preserve">x =</w:t>
-      </w:r>
-      <w:r>
-        <w:rPr>
-          <w:rStyle w:val="NormalTok"/>
-        </w:rPr>
-        <w:t xml:space="preserve"> N)) </w:t>
-      </w:r>
-      <w:r>
-        <w:rPr>
-          <w:rStyle w:val="OperatorTok"/>
-        </w:rPr>
-        <w:t xml:space="preserve">+</w:t>
-      </w:r>
-      <w:r>
-        <w:br w:type="textWrapping"/>
-      </w:r>
-      <w:r>
-        <w:rPr>
-          <w:rStyle w:val="StringTok"/>
-        </w:rPr>
-        <w:t xml:space="preserve">  </w:t>
-      </w:r>
-      <w:r>
-        <w:rPr>
-          <w:rStyle w:val="KeywordTok"/>
-        </w:rPr>
-        <w:t xml:space="preserve">stat_function</w:t>
-      </w:r>
-      <w:r>
-        <w:rPr>
-          <w:rStyle w:val="NormalTok"/>
-        </w:rPr>
-        <w:t xml:space="preserve">(</w:t>
-      </w:r>
-      <w:r>
-        <w:rPr>
-          <w:rStyle w:val="DataTypeTok"/>
-        </w:rPr>
         <w:t xml:space="preserve">fun =</w:t>
       </w:r>
       <w:r>
         <w:rPr>
           <w:rStyle w:val="NormalTok"/>
         </w:rPr>
-        <w:t xml:space="preserve"> f, </w:t>
+        <w:t xml:space="preserve"> full, </w:t>
       </w:r>
       <w:r>
         <w:rPr>
@@ -721,7 +845,7 @@
         </w:numPr>
       </w:pPr>
       <w:r>
-        <w:t xml:space="preserve">Based on the graph there are two equilibria for this population. There is an unstable equilibria when the population equals 0 and a stable equilibria when the population equals 2000.</w:t>
+        <w:t xml:space="preserve">Based on the graph there are three equilibria for this population. There are stable equilibria at population sizes of 0 and 1500. There is an unstable equilibria at a population size of 375.</w:t>
       </w:r>
     </w:p>
     <w:p>
@@ -1259,6 +1383,12 @@
       <w:r>
         <w:t xml:space="preserve">5b.</w:t>
       </w:r>
+      <w:r>
+        <w:t xml:space="preserve"> </w:t>
+      </w:r>
+      <w:r>
+        <w:t xml:space="preserve">When the hunting rate is greater than the intrinsic growth rate then the population will decline. When the hunting rate is less than the intrinsic growth rate then the population will increase. When hunting rate is equal to the intrinsic growth rate then the population will be in a state of equilibrium.</w:t>
+      </w:r>
     </w:p>
     <w:p>
       <w:pPr>
@@ -1266,6 +1396,12 @@
       </w:pPr>
       <w:r>
         <w:t xml:space="preserve">5c.</w:t>
+      </w:r>
+      <w:r>
+        <w:t xml:space="preserve"> </w:t>
+      </w:r>
+      <w:r>
+        <w:t xml:space="preserve">Where the graphs intersect on this graph is where the graph in problem crosses 0 on the x-axis. This means where the above graphs intersect are locations where the population is at equilibrium.</w:t>
       </w:r>
     </w:p>
     <w:p>
@@ -2151,6 +2287,12 @@
           </wp:inline>
         </w:drawing>
       </w:r>
+      <w:r>
+        <w:t xml:space="preserve"> </w:t>
+      </w:r>
+      <w:r>
+        <w:t xml:space="preserve">When the P value is 1 ther are two equilibria, one at 0 and one at … The 0 equilbria is unstable and the … equilibria is stable. When the P value is 6 then there is only one equilibria at 0. This is a stable equilibria.</w:t>
+      </w:r>
     </w:p>
     <w:p>
       <w:pPr>
@@ -2159,6 +2301,12 @@
       <w:r>
         <w:t xml:space="preserve">7a.</w:t>
       </w:r>
+      <w:r>
+        <w:t xml:space="preserve"> </w:t>
+      </w:r>
+      <w:r>
+        <w:t xml:space="preserve">The domain of of attraction for the zero equilibrium is is from zero to the next equilibrium point which is approximately 375 based on the graph. The domain of attraction of the largets equilibrium point is anything above the previous equilibrium point, approximately 375.</w:t>
+      </w:r>
     </w:p>
     <w:p>
       <w:pPr>
@@ -2167,6 +2315,12 @@
       <w:r>
         <w:t xml:space="preserve">7b.</w:t>
       </w:r>
+      <w:r>
+        <w:t xml:space="preserve"> </w:t>
+      </w:r>
+      <w:r>
+        <w:t xml:space="preserve">If the population of the species was 100 individuals then then 4 hunters would be able to extirpate the species as the hunting rate would be greater than the intrinsic growth rate.</w:t>
+      </w:r>
     </w:p>
     <w:p>
       <w:pPr>
@@ -2174,6 +2328,12 @@
       </w:pPr>
       <w:r>
         <w:t xml:space="preserve">7c.</w:t>
+      </w:r>
+      <w:r>
+        <w:t xml:space="preserve"> </w:t>
+      </w:r>
+      <w:r>
+        <w:t xml:space="preserve">If the population was already at carrying capacity then 4 hunters would not be enough to extripate the species. At this population level the growth rate would grow as the population shrunk until it equaled the hunting rate. Four hunters would cause the population to reach an equilibrium at 1500 individuals.</w:t>
       </w:r>
     </w:p>
     <w:p>
@@ -2308,7 +2468,7 @@
     </w:lvl>
   </w:abstractNum>
   <w:abstractNum w:abstractNumId="990">
-    <w:nsid w:val="9200770f"/>
+    <w:nsid w:val="6ab9b5e0"/>
     <w:multiLevelType w:val="multilevel"/>
     <w:lvl w:ilvl="0">
       <w:numFmt w:val="bullet"/>
@@ -2389,7 +2549,7 @@
     </w:lvl>
   </w:abstractNum>
   <w:abstractNum w:abstractNumId="99411">
-    <w:nsid w:val="6a78628c"/>
+    <w:nsid w:val="d4a186d7"/>
     <w:multiLevelType w:val="multilevel"/>
     <w:lvl w:ilvl="0">
       <w:start w:val="1"/>
@@ -2477,7 +2637,7 @@
     </w:lvl>
   </w:abstractNum>
   <w:abstractNum w:abstractNumId="99412">
-    <w:nsid w:val="957dda50"/>
+    <w:nsid w:val="862721c1"/>
     <w:multiLevelType w:val="multilevel"/>
     <w:lvl w:ilvl="0">
       <w:start w:val="2"/>
@@ -2565,7 +2725,7 @@
     </w:lvl>
   </w:abstractNum>
   <w:abstractNum w:abstractNumId="99416">
-    <w:nsid w:val="6f8edb82"/>
+    <w:nsid w:val="2b32e134"/>
     <w:multiLevelType w:val="multilevel"/>
     <w:lvl w:ilvl="0">
       <w:start w:val="6"/>

</xml_diff>